<commit_message>
Various formatting and GitHub Publication
</commit_message>
<xml_diff>
--- a/music-indicators.docx
+++ b/music-indicators.docx
@@ -50,7 +50,214 @@
     </w:p>
     <w:p>
       <w:pPr>
-        <w:pStyle w:val="FirstParagraph"/>
+        <w:pStyle w:val="Date"/>
+      </w:pPr>
+      <w:r>
+        <w:t xml:space="preserve">2023-06-29</w:t>
+      </w:r>
+    </w:p>
+    <w:sdt>
+      <w:sdtPr>
+        <w:docPartObj>
+          <w:docPartGallery w:val="Table of Contents"/>
+          <w:docPartUnique/>
+        </w:docPartObj>
+      </w:sdtPr>
+      <w:sdtContent>
+        <w:p>
+          <w:pPr>
+            <w:pStyle w:val="TOCHeading"/>
+          </w:pPr>
+          <w:r>
+            <w:t xml:space="preserve">Table</w:t>
+          </w:r>
+          <w:r>
+            <w:t xml:space="preserve"> </w:t>
+          </w:r>
+          <w:r>
+            <w:t xml:space="preserve">of</w:t>
+          </w:r>
+          <w:r>
+            <w:t xml:space="preserve"> </w:t>
+          </w:r>
+          <w:r>
+            <w:t xml:space="preserve">contents</w:t>
+          </w:r>
+        </w:p>
+        <w:p>
+          <w:r>
+            <w:fldChar w:fldCharType="begin" w:dirty="true"/>
+            <w:instrText xml:space="preserve">TOC \o "1-3" \h \z \u</w:instrText>
+            <w:fldChar w:fldCharType="separate"/>
+            <w:fldChar w:fldCharType="end"/>
+          </w:r>
+        </w:p>
+      </w:sdtContent>
+    </w:sdt>
+    <w:tbl>
+      <w:tblPr>
+        <w:tblStyle w:val="Table"/>
+        <w:tblLook w:firstRow="0" w:lastRow="0" w:firstColumn="0" w:lastColumn="0" w:noHBand="0" w:noVBand="0" w:val="0000"/>
+        <w:tblBorders>
+          <w:left w:val="single" w:sz="24" w:space="0" w:color="00A047"/>
+          <w:right w:val="single" w:sz="4" w:space="0" w:color="00A047"/>
+          <w:top w:val="single" w:sz="4" w:space="0" w:color="00A047"/>
+          <w:bottom w:val="single" w:sz="4" w:space="0" w:color="00A047"/>
+        </w:tblBorders>
+        <w:tblCellMar>
+          <w:left w:w="144" w:type="dxa"/>
+          <w:right w:w="144" w:type="dxa"/>
+        </w:tblCellMar>
+        <w:tblInd w:w="164" w:type="dxa"/>
+        <w:tblW w:type="pct" w:w="100%"/>
+      </w:tblPr>
+      <w:tr>
+        <w:trPr>
+          <w:cantSplit/>
+        </w:trPr>
+        <w:tc>
+          <w:tcPr>
+            <w:shd w:color="auto" w:fill="ccf1e3" w:val="clear"/>
+            <w:tcMar>
+              <w:top w:w="92" w:type="dxa"/>
+              <w:bottom w:w="92" w:type="dxa"/>
+            </w:tcMar>
+          </w:tcPr>
+          <w:p>
+            <w:pPr>
+              <w:pStyle w:val="FirstParagraph"/>
+            </w:pPr>
+            <w:pPr>
+              <w:spacing w:before="0" w:after="0"/>
+              <w:textAlignment w:val="center"/>
+            </w:pPr>
+            <w:r>
+              <w:drawing>
+                <wp:inline>
+                  <wp:extent cx="152400" cy="152400"/>
+                  <wp:effectExtent b="0" l="0" r="0" t="0"/>
+                  <wp:docPr descr="" title="" id="21" name="Picture"/>
+                  <a:graphic>
+                    <a:graphicData uri="http://schemas.openxmlformats.org/drawingml/2006/picture">
+                      <pic:pic>
+                        <pic:nvPicPr>
+                          <pic:cNvPr descr="C:\PROGRA~1\RStudio\RESOUR~1\app\bin\quarto\share\formats\docx\tip.png" id="22" name="Picture"/>
+                          <pic:cNvPicPr>
+                            <a:picLocks noChangeArrowheads="1" noChangeAspect="1"/>
+                          </pic:cNvPicPr>
+                        </pic:nvPicPr>
+                        <pic:blipFill>
+                          <a:blip r:embed="rId20"/>
+                          <a:stretch>
+                            <a:fillRect/>
+                          </a:stretch>
+                        </pic:blipFill>
+                        <pic:spPr bwMode="auto">
+                          <a:xfrm>
+                            <a:off x="0" y="0"/>
+                            <a:ext cx="152400" cy="152400"/>
+                          </a:xfrm>
+                          <a:prstGeom prst="rect">
+                            <a:avLst/>
+                          </a:prstGeom>
+                          <a:noFill/>
+                          <a:ln w="9525">
+                            <a:noFill/>
+                            <a:headEnd/>
+                            <a:tailEnd/>
+                          </a:ln>
+                        </pic:spPr>
+                      </pic:pic>
+                    </a:graphicData>
+                  </a:graphic>
+                </wp:inline>
+              </w:drawing>
+            </w:r>
+            <w:r>
+              <w:t xml:space="preserve"> </w:t>
+            </w:r>
+            <w:r>
+              <w:t xml:space="preserve"> </w:t>
+            </w:r>
+            <w:r>
+              <w:t xml:space="preserve">Tip</w:t>
+            </w:r>
+          </w:p>
+        </w:tc>
+      </w:tr>
+      <w:tr>
+        <w:trPr>
+          <w:cantSplit/>
+        </w:trPr>
+        <w:tc>
+          <w:tcPr>
+            <w:tcMar>
+              <w:top w:w="108" w:type="dxa"/>
+              <w:bottom w:w="108" w:type="dxa"/>
+            </w:tcMar>
+          </w:tcPr>
+          <w:p>
+            <w:pPr>
+              <w:pStyle w:val="BodyText"/>
+            </w:pPr>
+            <w:pPr>
+              <w:spacing w:before="16" w:after="16"/>
+            </w:pPr>
+            <w:r>
+              <w:t xml:space="preserve">This is a manuscript developed for</w:t>
+            </w:r>
+            <w:r>
+              <w:t xml:space="preserve"> </w:t>
+            </w:r>
+            <w:hyperlink r:id="rId23">
+              <w:r>
+                <w:rPr>
+                  <w:rStyle w:val="Hyperlink"/>
+                </w:rPr>
+                <w:t xml:space="preserve">Open Music Europe</w:t>
+              </w:r>
+            </w:hyperlink>
+            <w:r>
+              <w:t xml:space="preserve"> </w:t>
+            </w:r>
+            <w:r>
+              <w:t xml:space="preserve">following the Open Policy Analysis Guidelines. All materials related to this research can be found in the open repository at</w:t>
+            </w:r>
+            <w:r>
+              <w:t xml:space="preserve"> </w:t>
+            </w:r>
+            <w:hyperlink r:id="rId24">
+              <w:r>
+                <w:rPr>
+                  <w:rStyle w:val="Hyperlink"/>
+                </w:rPr>
+                <w:t xml:space="preserve">https://github.com/antaldaniel/music-indicators-description</w:t>
+              </w:r>
+            </w:hyperlink>
+            <w:r>
+              <w:t xml:space="preserve">. Bookmark this document as a</w:t>
+            </w:r>
+            <w:r>
+              <w:t xml:space="preserve"> </w:t>
+            </w:r>
+            <w:hyperlink r:id="rId25">
+              <w:r>
+                <w:rPr>
+                  <w:rStyle w:val="Hyperlink"/>
+                </w:rPr>
+                <w:t xml:space="preserve">webpage</w:t>
+              </w:r>
+            </w:hyperlink>
+            <w:r>
+              <w:t xml:space="preserve">.</w:t>
+            </w:r>
+          </w:p>
+        </w:tc>
+      </w:tr>
+    </w:tbl>
+    <w:p>
+      <w:pPr>
+        <w:pStyle w:val="BodyText"/>
       </w:pPr>
       <w:r>
         <w:rPr>
@@ -96,7 +303,7 @@
         <w:t xml:space="preserve">, and good statistical practices to support evidence-based policy analysis, scientific music research and sound business strategy building. In this last leg of the pipeline, we emphasise usability for our project’s target audiences and good documentation practices. We want to ensure that our data is high quality and well understood to support robust and correct business, scientific or policy conclusions. This usually makes processing the data into an indicator, or a set of indicators, which are often displayed as a scoreboard, dashboard, or as a part of a standardised business or policy report.</w:t>
       </w:r>
     </w:p>
-    <w:bookmarkStart w:id="26" w:name="from-data-to-indicators"/>
+    <w:bookmarkStart w:id="32" w:name="from-data-to-indicators"/>
     <w:p>
       <w:pPr>
         <w:pStyle w:val="Heading2"/>
@@ -162,7 +369,7 @@
         <w:rPr>
           <w:rStyle w:val="FootnoteReference"/>
         </w:rPr>
-        <w:footnoteReference w:id="20"/>
+        <w:footnoteReference w:id="26"/>
       </w:r>
     </w:p>
     <w:p>
@@ -214,24 +421,24 @@
             <w:pPr>
               <w:jc w:val="center"/>
             </w:pPr>
-            <w:hyperlink r:id="rId25">
+            <w:hyperlink r:id="rId31">
               <w:r>
                 <w:drawing>
                   <wp:inline>
                     <wp:extent cx="720550" cy="359899"/>
                     <wp:effectExtent b="0" l="0" r="0" t="0"/>
-                    <wp:docPr descr="" title="" id="23" name="Picture"/>
+                    <wp:docPr descr="" title="" id="29" name="Picture"/>
                     <a:graphic>
                       <a:graphicData uri="http://schemas.openxmlformats.org/drawingml/2006/picture">
                         <pic:pic>
                           <pic:nvPicPr>
-                            <pic:cNvPr descr="plots/statistical_infrastructure_for_indicators.png" id="24" name="Picture"/>
+                            <pic:cNvPr descr="plots/statistical_infrastructure_for_indicators.png" id="30" name="Picture"/>
                             <pic:cNvPicPr>
                               <a:picLocks noChangeArrowheads="1" noChangeAspect="1"/>
                             </pic:cNvPicPr>
                           </pic:nvPicPr>
                           <pic:blipFill>
-                            <a:blip r:embed="rId22"/>
+                            <a:blip r:embed="rId28"/>
                             <a:stretch>
                               <a:fillRect/>
                             </a:stretch>
@@ -269,7 +476,7 @@
               <w:pStyle w:val="ImageCaption"/>
             </w:pPr>
             <w:r>
-              <w:t xml:space="preserve">Figure 1. The statistical infrastructure of indicators, DOI: https://doi.org/10.6084/m9.figshare.23600571</w:t>
+              <w:t xml:space="preserve">The statistical infrastructure of indicators, DOI: https://doi.org/10.6084/m9.figshare.23600571</w:t>
             </w:r>
           </w:p>
         </w:tc>
@@ -306,8 +513,8 @@
         <w:t xml:space="preserve">is using and developing data collection from primary sources, such as surveys and ephemeral big data, or taking samples of large, pre-existing but biased datasets, such as royalty accounts.</w:t>
       </w:r>
     </w:p>
-    <w:bookmarkEnd w:id="26"/>
-    <w:bookmarkStart w:id="32" w:name="from-indicators-to-policies"/>
+    <w:bookmarkEnd w:id="32"/>
+    <w:bookmarkStart w:id="38" w:name="from-indicators-to-policies"/>
     <w:p>
       <w:pPr>
         <w:pStyle w:val="Heading2"/>
@@ -438,29 +645,29 @@
         <w:t xml:space="preserve">assessment. While impact assessment is often associated with public policy, the current sustainability management techniques require music businesses to implement processes that reduce, for example, fossil fuel use, and eventually have a positive impact (in quantitative terms, a negative change) on greenhouse gas emissions.</w:t>
       </w:r>
     </w:p>
-    <w:bookmarkStart w:id="31" w:name="policy_evaluation_cycle_with_indicator"/>
+    <w:bookmarkStart w:id="37" w:name="policy_evaluation_cycle_with_indicator"/>
     <w:p>
       <w:pPr>
         <w:pStyle w:val="BodyText"/>
       </w:pPr>
-      <w:hyperlink r:id="rId30">
+      <w:hyperlink r:id="rId36">
         <w:r>
           <w:drawing>
             <wp:inline>
               <wp:extent cx="5334000" cy="1066800"/>
               <wp:effectExtent b="0" l="0" r="0" t="0"/>
-              <wp:docPr descr="" title="" id="28" name="Picture"/>
+              <wp:docPr descr="" title="" id="34" name="Picture"/>
               <a:graphic>
                 <a:graphicData uri="http://schemas.openxmlformats.org/drawingml/2006/picture">
                   <pic:pic>
                     <pic:nvPicPr>
-                      <pic:cNvPr descr="plots/policy_evaluation_cycle_with_indicators.jpg" id="29" name="Picture"/>
+                      <pic:cNvPr descr="plots/policy_evaluation_cycle_with_indicators.jpg" id="35" name="Picture"/>
                       <pic:cNvPicPr>
                         <a:picLocks noChangeArrowheads="1" noChangeAspect="1"/>
                       </pic:cNvPicPr>
                     </pic:nvPicPr>
                     <pic:blipFill>
-                      <a:blip r:embed="rId27"/>
+                      <a:blip r:embed="rId33"/>
                       <a:stretch>
                         <a:fillRect/>
                       </a:stretch>
@@ -496,7 +703,7 @@
         <w:t xml:space="preserve">Figure 2. Policy evaluation cycle with indicators, DOI: 10.6084/m9.figshare.23498441</w:t>
       </w:r>
     </w:p>
-    <w:bookmarkEnd w:id="31"/>
+    <w:bookmarkEnd w:id="37"/>
     <w:p>
       <w:pPr>
         <w:pStyle w:val="BodyText"/>
@@ -626,8 +833,8 @@
         <w:t xml:space="preserve">.</w:t>
       </w:r>
     </w:p>
-    <w:bookmarkEnd w:id="32"/>
-    <w:bookmarkStart w:id="33" w:name="X05f7a515b7b20dcdd9bcd6efa93d50898eec38f"/>
+    <w:bookmarkEnd w:id="38"/>
+    <w:bookmarkStart w:id="39" w:name="X05f7a515b7b20dcdd9bcd6efa93d50898eec38f"/>
     <w:p>
       <w:pPr>
         <w:pStyle w:val="Heading2"/>
@@ -795,8 +1002,8 @@
         <w:t xml:space="preserve">. Similarly, a good business indicator is not only printed in the annual financial or sustainability reports of a company: it is often cited in management discussions or communicated by line managers to workers to direct their focus. To make indicators conversation-starters or arguments in professional discussions, we have to ensure their usability: we not only need to involve potential users in the design phase, but we have to get regular feedback on the usability and professional improvement of the indicators.</w:t>
       </w:r>
     </w:p>
-    <w:bookmarkEnd w:id="33"/>
-    <w:bookmarkStart w:id="35" w:name="list-of-figures"/>
+    <w:bookmarkEnd w:id="39"/>
+    <w:bookmarkStart w:id="41" w:name="list-of-figures"/>
     <w:p>
       <w:pPr>
         <w:pStyle w:val="Heading2"/>
@@ -828,7 +1035,7 @@
       <w:r>
         <w:t xml:space="preserve"> </w:t>
       </w:r>
-      <w:hyperlink r:id="rId25">
+      <w:hyperlink r:id="rId31">
         <w:r>
           <w:rPr>
             <w:rStyle w:val="Hyperlink"/>
@@ -858,7 +1065,7 @@
       <w:r>
         <w:t xml:space="preserve"> </w:t>
       </w:r>
-      <w:hyperlink r:id="rId34">
+      <w:hyperlink r:id="rId40">
         <w:r>
           <w:rPr>
             <w:rStyle w:val="Hyperlink"/>
@@ -867,8 +1074,8 @@
         </w:r>
       </w:hyperlink>
     </w:p>
-    <w:bookmarkEnd w:id="35"/>
-    <w:bookmarkStart w:id="53" w:name="references"/>
+    <w:bookmarkEnd w:id="41"/>
+    <w:bookmarkStart w:id="61" w:name="references"/>
     <w:p>
       <w:pPr>
         <w:pStyle w:val="Heading2"/>
@@ -877,13 +1084,91 @@
         <w:t xml:space="preserve">References</w:t>
       </w:r>
     </w:p>
-    <w:bookmarkStart w:id="52" w:name="refs"/>
-    <w:bookmarkStart w:id="37" w:name="ref-ESS_QAF_2019"/>
+    <w:bookmarkStart w:id="60" w:name="refs"/>
+    <w:bookmarkStart w:id="42" w:name="Xab584649060e6b89bb13f739d17ec9357e46edc"/>
     <w:p>
       <w:pPr>
         <w:pStyle w:val="Bibliography"/>
       </w:pPr>
       <w:r>
+        <w:t xml:space="preserve">Antal, Daniel. 2023a.</w:t>
+      </w:r>
+      <w:r>
+        <w:t xml:space="preserve"> </w:t>
+      </w:r>
+      <w:r>
+        <w:t xml:space="preserve">“Policy Evaluation Cycle with Indicators.”</w:t>
+      </w:r>
+      <w:r>
+        <w:t xml:space="preserve"> </w:t>
+      </w:r>
+      <w:r>
+        <w:t xml:space="preserve">Digital Music Observatory</w:t>
+      </w:r>
+      <w:r>
+        <w:t xml:space="preserve">.</w:t>
+      </w:r>
+      <w:r>
+        <w:t xml:space="preserve"> </w:t>
+      </w:r>
+      <w:hyperlink r:id="rId36">
+        <w:r>
+          <w:rPr>
+            <w:rStyle w:val="Hyperlink"/>
+          </w:rPr>
+          <w:t xml:space="preserve">https://doi.org/10.6084/m9.figshare.23498441</w:t>
+        </w:r>
+      </w:hyperlink>
+      <w:r>
+        <w:t xml:space="preserve">.</w:t>
+      </w:r>
+    </w:p>
+    <w:bookmarkEnd w:id="42"/>
+    <w:bookmarkStart w:id="43" w:name="X4c393ff2beaf48b8afd486c60bd312e4d13c2f8"/>
+    <w:p>
+      <w:pPr>
+        <w:pStyle w:val="Bibliography"/>
+      </w:pPr>
+      <w:r>
+        <w:t xml:space="preserve">———. 2023b.</w:t>
+      </w:r>
+      <w:r>
+        <w:t xml:space="preserve"> </w:t>
+      </w:r>
+      <w:r>
+        <w:t xml:space="preserve">“The Statistical Infrastructure of Indicators.”</w:t>
+      </w:r>
+      <w:r>
+        <w:t xml:space="preserve"> </w:t>
+      </w:r>
+      <w:r>
+        <w:t xml:space="preserve">Digital Music Observatory</w:t>
+      </w:r>
+      <w:r>
+        <w:t xml:space="preserve">.</w:t>
+      </w:r>
+      <w:r>
+        <w:t xml:space="preserve"> </w:t>
+      </w:r>
+      <w:hyperlink r:id="rId31">
+        <w:r>
+          <w:rPr>
+            <w:rStyle w:val="Hyperlink"/>
+          </w:rPr>
+          <w:t xml:space="preserve">https://doi.org/10.6084/m9.figshare.23600571</w:t>
+        </w:r>
+      </w:hyperlink>
+      <w:r>
+        <w:t xml:space="preserve">.</w:t>
+      </w:r>
+    </w:p>
+    <w:bookmarkEnd w:id="43"/>
+    <w:bookmarkStart w:id="45" w:name="ref-ESS_QAF_2019"/>
+    <w:p>
+      <w:pPr>
+        <w:pStyle w:val="Bibliography"/>
+      </w:pPr>
+      <w:r>
         <w:t xml:space="preserve">European Statistical System. 2019.</w:t>
       </w:r>
       <w:r>
@@ -895,7 +1180,7 @@
       <w:r>
         <w:t xml:space="preserve"> </w:t>
       </w:r>
-      <w:hyperlink r:id="rId36">
+      <w:hyperlink r:id="rId44">
         <w:r>
           <w:rPr>
             <w:rStyle w:val="Hyperlink"/>
@@ -907,8 +1192,8 @@
         <w:t xml:space="preserve">.</w:t>
       </w:r>
     </w:p>
-    <w:bookmarkEnd w:id="37"/>
-    <w:bookmarkStart w:id="39" w:name="X3bcfc3e842a23becc31107347ac4544961472b0"/>
+    <w:bookmarkEnd w:id="45"/>
+    <w:bookmarkStart w:id="47" w:name="X3bcfc3e842a23becc31107347ac4544961472b0"/>
     <w:p>
       <w:pPr>
         <w:pStyle w:val="Bibliography"/>
@@ -932,7 +1217,7 @@
       <w:r>
         <w:t xml:space="preserve"> </w:t>
       </w:r>
-      <w:hyperlink r:id="rId38">
+      <w:hyperlink r:id="rId46">
         <w:r>
           <w:rPr>
             <w:rStyle w:val="Hyperlink"/>
@@ -944,8 +1229,8 @@
         <w:t xml:space="preserve">.</w:t>
       </w:r>
     </w:p>
-    <w:bookmarkEnd w:id="39"/>
-    <w:bookmarkStart w:id="41" w:name="ref-eurostat_towards_2014"/>
+    <w:bookmarkEnd w:id="47"/>
+    <w:bookmarkStart w:id="49" w:name="ref-eurostat_towards_2014"/>
     <w:p>
       <w:pPr>
         <w:pStyle w:val="Bibliography"/>
@@ -969,7 +1254,7 @@
       <w:r>
         <w:t xml:space="preserve"> </w:t>
       </w:r>
-      <w:hyperlink r:id="rId40">
+      <w:hyperlink r:id="rId48">
         <w:r>
           <w:rPr>
             <w:rStyle w:val="Hyperlink"/>
@@ -981,8 +1266,8 @@
         <w:t xml:space="preserve">.</w:t>
       </w:r>
     </w:p>
-    <w:bookmarkEnd w:id="41"/>
-    <w:bookmarkStart w:id="43" w:name="ref-kotzeva_towards_2017"/>
+    <w:bookmarkEnd w:id="49"/>
+    <w:bookmarkStart w:id="51" w:name="ref-kotzeva_towards_2017"/>
     <w:p>
       <w:pPr>
         <w:pStyle w:val="Bibliography"/>
@@ -1006,7 +1291,7 @@
       <w:r>
         <w:t xml:space="preserve"> </w:t>
       </w:r>
-      <w:hyperlink r:id="rId42">
+      <w:hyperlink r:id="rId50">
         <w:r>
           <w:rPr>
             <w:rStyle w:val="Hyperlink"/>
@@ -1018,8 +1303,8 @@
         <w:t xml:space="preserve">.</w:t>
       </w:r>
     </w:p>
-    <w:bookmarkEnd w:id="43"/>
-    <w:bookmarkStart w:id="45" w:name="Xb6553430bc88e4600f25a25c6073b93db6de7ae"/>
+    <w:bookmarkEnd w:id="51"/>
+    <w:bookmarkStart w:id="53" w:name="Xb6553430bc88e4600f25a25c6073b93db6de7ae"/>
     <w:p>
       <w:pPr>
         <w:pStyle w:val="Bibliography"/>
@@ -1051,7 +1336,7 @@
       <w:r>
         <w:t xml:space="preserve"> </w:t>
       </w:r>
-      <w:hyperlink r:id="rId44">
+      <w:hyperlink r:id="rId52">
         <w:r>
           <w:rPr>
             <w:rStyle w:val="Hyperlink"/>
@@ -1063,8 +1348,8 @@
         <w:t xml:space="preserve">.</w:t>
       </w:r>
     </w:p>
-    <w:bookmarkEnd w:id="45"/>
-    <w:bookmarkStart w:id="47" w:name="X1c11b01eb2630c282a752f8d9896f52a4ea9759"/>
+    <w:bookmarkEnd w:id="53"/>
+    <w:bookmarkStart w:id="55" w:name="X1c11b01eb2630c282a752f8d9896f52a4ea9759"/>
     <w:p>
       <w:pPr>
         <w:pStyle w:val="Bibliography"/>
@@ -1096,7 +1381,7 @@
       <w:r>
         <w:t xml:space="preserve"> </w:t>
       </w:r>
-      <w:hyperlink r:id="rId46">
+      <w:hyperlink r:id="rId54">
         <w:r>
           <w:rPr>
             <w:rStyle w:val="Hyperlink"/>
@@ -1108,8 +1393,8 @@
         <w:t xml:space="preserve">.</w:t>
       </w:r>
     </w:p>
-    <w:bookmarkEnd w:id="47"/>
-    <w:bookmarkStart w:id="49" w:name="ref-open_music_europe_society_repository"/>
+    <w:bookmarkEnd w:id="55"/>
+    <w:bookmarkStart w:id="57" w:name="ref-open_music_europe_society_repository"/>
     <w:p>
       <w:pPr>
         <w:pStyle w:val="Bibliography"/>
@@ -1141,7 +1426,7 @@
       <w:r>
         <w:t xml:space="preserve"> </w:t>
       </w:r>
-      <w:hyperlink r:id="rId48">
+      <w:hyperlink r:id="rId56">
         <w:r>
           <w:rPr>
             <w:rStyle w:val="Hyperlink"/>
@@ -1153,8 +1438,8 @@
         <w:t xml:space="preserve">.</w:t>
       </w:r>
     </w:p>
-    <w:bookmarkEnd w:id="49"/>
-    <w:bookmarkStart w:id="51" w:name="ref-open_music_europe_economy_repository"/>
+    <w:bookmarkEnd w:id="57"/>
+    <w:bookmarkStart w:id="59" w:name="ref-open_music_europe_economy_repository"/>
     <w:p>
       <w:pPr>
         <w:pStyle w:val="Bibliography"/>
@@ -1186,7 +1471,7 @@
       <w:r>
         <w:t xml:space="preserve"> </w:t>
       </w:r>
-      <w:hyperlink r:id="rId50">
+      <w:hyperlink r:id="rId58">
         <w:r>
           <w:rPr>
             <w:rStyle w:val="Hyperlink"/>
@@ -1198,9 +1483,9 @@
         <w:t xml:space="preserve">.</w:t>
       </w:r>
     </w:p>
-    <w:bookmarkEnd w:id="51"/>
-    <w:bookmarkEnd w:id="52"/>
-    <w:bookmarkEnd w:id="53"/>
+    <w:bookmarkEnd w:id="59"/>
+    <w:bookmarkEnd w:id="60"/>
+    <w:bookmarkEnd w:id="61"/>
     <w:sectPr/>
   </w:body>
 </w:document>
@@ -1226,7 +1511,7 @@
       </w:r>
     </w:p>
   </w:footnote>
-  <w:footnote w:id="20">
+  <w:footnote w:id="26">
     <w:p>
       <w:pPr>
         <w:pStyle w:val="FootnoteText"/>
@@ -1246,7 +1531,7 @@
       <w:r>
         <w:t xml:space="preserve"> </w:t>
       </w:r>
-      <w:hyperlink r:id="rId21">
+      <w:hyperlink r:id="rId27">
         <w:r>
           <w:rPr>
             <w:rStyle w:val="Hyperlink"/>

</xml_diff>